<commit_message>
lab1 try to fix
</commit_message>
<xml_diff>
--- a/Lab1/Кудряшов Lab1.docx
+++ b/Lab1/Кудряшов Lab1.docx
@@ -333,15 +333,7 @@
           <w:sz w:val="28"/>
           <w:szCs w:val="28"/>
         </w:rPr>
-        <w:t xml:space="preserve">__________ / </w:t>
-      </w:r>
-      <w:r>
-        <w:rPr>
-          <w:rFonts w:ascii="Times New Roman" w:hAnsi="Times New Roman" w:cs="Times New Roman"/>
-          <w:sz w:val="28"/>
-          <w:szCs w:val="28"/>
-        </w:rPr>
-        <w:t>Кудряшов И. С.</w:t>
+        <w:t>__________ / Кудряшов И. С.</w:t>
       </w:r>
     </w:p>
     <w:p>
@@ -660,46 +652,14 @@
         <w:rPr>
           <w:lang w:val="en-US"/>
         </w:rPr>
-        <w:t>: (TYPE PRINT DEL)</w:t>
-      </w:r>
-      <w:r>
-        <w:rPr>
-          <w:lang w:val="en-US"/>
-        </w:rPr>
-        <w:t>,</w:t>
-      </w:r>
-      <w:r>
-        <w:rPr>
-          <w:lang w:val="en-US"/>
-        </w:rPr>
-        <w:t xml:space="preserve"> (H (H J O) (UJ N)), (</w:t>
-      </w:r>
-      <w:r>
-        <w:rPr>
-          <w:lang w:val="en-US"/>
-        </w:rPr>
-        <w:t>READ SAVE LOAD</w:t>
-      </w:r>
-      <w:r>
-        <w:rPr>
-          <w:lang w:val="en-US"/>
-        </w:rPr>
-        <w:t xml:space="preserve"> </w:t>
-      </w:r>
-    </w:p>
-    <w:p>
-      <w:pPr>
-        <w:rPr>
-          <w:lang w:val="en-US"/>
-        </w:rPr>
-      </w:pPr>
+        <w:t xml:space="preserve">: (TYPE PRINT DEL), (H (H J O) (UJ N)), (READ SAVE LOAD </w:t>
+      </w:r>
+    </w:p>
+    <w:p>
       <w:r>
         <w:t>(TXT))</w:t>
       </w:r>
       <w:r>
-        <w:rPr>
-          <w:lang w:val="en-US"/>
-        </w:rPr>
         <w:t>.</w:t>
       </w:r>
     </w:p>
@@ -723,25 +683,7 @@
     </w:p>
     <w:p>
       <w:r>
-        <w:t xml:space="preserve">Номера элементов: список </w:t>
-      </w:r>
-      <w:r>
-        <w:t>1–3</w:t>
-      </w:r>
-      <w:r>
-        <w:t xml:space="preserve">, список </w:t>
-      </w:r>
-      <w:r>
-        <w:t>2–2</w:t>
-      </w:r>
-      <w:r>
-        <w:t xml:space="preserve">, список </w:t>
-      </w:r>
-      <w:r>
-        <w:t>3–3</w:t>
-      </w:r>
-      <w:r>
-        <w:t>.</w:t>
+        <w:t>Номера элементов: список 1–3, список 2–2, список 3–3.</w:t>
       </w:r>
     </w:p>
     <w:p>
@@ -759,22 +701,7 @@
     </w:p>
     <w:p>
       <w:r>
-        <w:t>Написать функцию, которая для трех аргументов</w:t>
-      </w:r>
-      <w:r>
-        <w:t>-</w:t>
-      </w:r>
-      <w:r>
-        <w:t>чисел проверяет, является ли</w:t>
-      </w:r>
-      <w:r>
-        <w:t xml:space="preserve"> </w:t>
-      </w:r>
-      <w:r>
-        <w:t>третье число результатом возведения в степень первого числа с показателем</w:t>
-      </w:r>
-      <w:r>
-        <w:t>, равным второму числу.</w:t>
+        <w:t>Написать функцию, которая для трех аргументов-чисел проверяет, является ли третье число результатом возведения в степень первого числа с показателем, равным второму числу.</w:t>
       </w:r>
     </w:p>
     <w:p>
@@ -826,13 +753,16 @@
     <w:p>
       <w:pPr>
         <w:ind w:left="360"/>
+        <w:rPr>
+          <w:lang w:val="en-US"/>
+        </w:rPr>
       </w:pPr>
       <w:r>
         <w:rPr>
           <w:lang w:val="en-US"/>
         </w:rPr>
         <w:tab/>
-        <w:t>(list (first '(TYPE PRINT DEL)) (first '(H (H J O) (UJ N))) (first '(READ  SAVE  LOAD (TXT))))</w:t>
+        <w:t>(list (nth 0 '(TYPE PRINT DEL)) (nth 0 '(H (H J O) (UJ N))) (nth 0 '(READ  SAVE  LOAD (TXT))))</w:t>
       </w:r>
     </w:p>
     <w:p>
@@ -944,8 +874,106 @@
         <w:rPr>
           <w:lang w:val="en-US"/>
         </w:rPr>
+        <w:t xml:space="preserve">  (</w:t>
+      </w:r>
+      <w:proofErr w:type="spellStart"/>
+      <w:r>
+        <w:rPr>
+          <w:lang w:val="en-US"/>
+        </w:rPr>
+        <w:t>cond</w:t>
+      </w:r>
+      <w:proofErr w:type="spellEnd"/>
+    </w:p>
+    <w:p>
+      <w:pPr>
+        <w:ind w:left="360"/>
+        <w:rPr>
+          <w:lang w:val="en-US"/>
+        </w:rPr>
+      </w:pPr>
+      <w:r>
+        <w:rPr>
+          <w:lang w:val="en-US"/>
+        </w:rPr>
+        <w:t xml:space="preserve">   ((and(&gt;= (length list1)one)</w:t>
+      </w:r>
+    </w:p>
+    <w:p>
+      <w:pPr>
+        <w:ind w:left="360"/>
+        <w:rPr>
+          <w:lang w:val="en-US"/>
+        </w:rPr>
+      </w:pPr>
+      <w:r>
+        <w:rPr>
+          <w:lang w:val="en-US"/>
+        </w:rPr>
+        <w:t xml:space="preserve">        (&gt;= (length list2)two)</w:t>
+      </w:r>
+    </w:p>
+    <w:p>
+      <w:pPr>
+        <w:ind w:left="360"/>
+        <w:rPr>
+          <w:lang w:val="en-US"/>
+        </w:rPr>
+      </w:pPr>
+      <w:r>
+        <w:rPr>
+          <w:lang w:val="en-US"/>
+        </w:rPr>
+        <w:t xml:space="preserve">        (&gt;= (length list3)tree)) </w:t>
+      </w:r>
+    </w:p>
+    <w:p>
+      <w:pPr>
+        <w:ind w:left="360"/>
+        <w:rPr>
+          <w:lang w:val="en-US"/>
+        </w:rPr>
+      </w:pPr>
+      <w:r>
+        <w:rPr>
+          <w:lang w:val="en-US"/>
+        </w:rPr>
+        <w:t xml:space="preserve">    (list (nth (- one 1) list1)(nth (- two 1) list2) (nth (- tree 1) list3)))</w:t>
+      </w:r>
+    </w:p>
+    <w:p>
+      <w:pPr>
+        <w:ind w:left="360"/>
+        <w:rPr>
+          <w:lang w:val="en-US"/>
+        </w:rPr>
+      </w:pPr>
+      <w:r>
+        <w:rPr>
+          <w:lang w:val="en-US"/>
+        </w:rPr>
+        <w:t xml:space="preserve">   ("Error")</w:t>
+      </w:r>
+    </w:p>
+    <w:p>
+      <w:pPr>
+        <w:ind w:left="360"/>
+        <w:rPr>
+          <w:lang w:val="en-US"/>
+        </w:rPr>
+      </w:pPr>
+      <w:r>
+        <w:rPr>
+          <w:lang w:val="en-US"/>
+        </w:rPr>
+        <w:t xml:space="preserve">   )</w:t>
+      </w:r>
+      <w:r>
+        <w:rPr>
+          <w:lang w:val="en-US"/>
+        </w:rPr>
         <w:tab/>
-        <w:t xml:space="preserve">(if(and(&gt;= (length list1)one)(&gt;= (length list2)two)(&gt;= (length list3)tree))  </w:t>
+        <w:t xml:space="preserve"> </w:t>
       </w:r>
     </w:p>
     <w:p>
@@ -959,8 +987,8 @@
         <w:rPr>
           <w:lang w:val="en-US"/>
         </w:rPr>
-        <w:tab/>
-        <w:t xml:space="preserve">(list (nth (- one 1) list1)(nth (- two 1) list2) (nth (- tree 1) list3)) </w:t>
+        <w:lastRenderedPageBreak/>
+        <w:t>)</w:t>
       </w:r>
     </w:p>
     <w:p>
@@ -970,13 +998,6 @@
           <w:lang w:val="en-US"/>
         </w:rPr>
       </w:pPr>
-      <w:r>
-        <w:rPr>
-          <w:lang w:val="en-US"/>
-        </w:rPr>
-        <w:tab/>
-        <w:t>"Error"</w:t>
-      </w:r>
     </w:p>
     <w:p>
       <w:pPr>
@@ -989,40 +1010,35 @@
         <w:rPr>
           <w:lang w:val="en-US"/>
         </w:rPr>
-        <w:t>))</w:t>
+        <w:t>(example '(TYPE PRINT DEL) '(H (H J O) (UJ N)) '(READ  SAVE  LOAD (TXT)) 3 2 3)</w:t>
+      </w:r>
+      <w:r>
+        <w:t>Вывод</w:t>
+      </w:r>
+      <w:r>
+        <w:rPr>
+          <w:lang w:val="en-US"/>
+        </w:rPr>
+        <w:t xml:space="preserve"> </w:t>
+      </w:r>
+      <w:r>
+        <w:t>программы</w:t>
+      </w:r>
+      <w:r>
+        <w:rPr>
+          <w:lang w:val="en-US"/>
+        </w:rPr>
+        <w:t>:</w:t>
       </w:r>
     </w:p>
     <w:p>
       <w:pPr>
         <w:ind w:left="360"/>
-        <w:rPr>
-          <w:lang w:val="en-US"/>
-        </w:rPr>
-      </w:pPr>
-    </w:p>
-    <w:p>
-      <w:pPr>
-        <w:ind w:left="360"/>
-        <w:rPr>
-          <w:lang w:val="en-US"/>
-        </w:rPr>
-      </w:pPr>
-      <w:r>
-        <w:rPr>
-          <w:lang w:val="en-US"/>
-        </w:rPr>
-        <w:t>(example '(TYPE PRINT DEL) '(H (H J O) (UJ N)) '(READ  SAVE  LOAD (TXT)) 3 2 3)</w:t>
-      </w:r>
-    </w:p>
-    <w:p>
-      <w:pPr>
-        <w:ind w:left="360"/>
       </w:pPr>
       <w:r>
         <w:rPr>
           <w:noProof/>
         </w:rPr>
-        <w:lastRenderedPageBreak/>
         <w:drawing>
           <wp:inline distT="0" distB="0" distL="0" distR="0" wp14:anchorId="51BE5BE0" wp14:editId="0ED78588">
             <wp:extent cx="1924050" cy="561975"/>
@@ -2058,7 +2074,7 @@
   <w:style w:type="paragraph" w:default="1" w:styleId="a">
     <w:name w:val="Normal"/>
     <w:qFormat/>
-    <w:rsid w:val="009D1952"/>
+    <w:rsid w:val="00855D3B"/>
     <w:pPr>
       <w:spacing w:line="254" w:lineRule="auto"/>
     </w:pPr>

</xml_diff>

<commit_message>
lab 1 fix second try
</commit_message>
<xml_diff>
--- a/Lab1/Кудряшов Lab1.docx
+++ b/Lab1/Кудряшов Lab1.docx
@@ -407,7 +407,24 @@
           <w:sz w:val="28"/>
           <w:szCs w:val="28"/>
         </w:rPr>
-        <w:t>______ / Михайлов Д.В.</w:t>
+        <w:t>______ / Михайлов Д.</w:t>
+      </w:r>
+      <w:r>
+        <w:rPr>
+          <w:rFonts w:ascii="Times New Roman" w:hAnsi="Times New Roman" w:cs="Times New Roman"/>
+          <w:sz w:val="28"/>
+          <w:szCs w:val="28"/>
+          <w:lang w:val="en-US"/>
+        </w:rPr>
+        <w:t xml:space="preserve"> </w:t>
+      </w:r>
+      <w:r>
+        <w:rPr>
+          <w:rFonts w:ascii="Times New Roman" w:hAnsi="Times New Roman" w:cs="Times New Roman"/>
+          <w:sz w:val="28"/>
+          <w:szCs w:val="28"/>
+        </w:rPr>
+        <w:t>В.</w:t>
       </w:r>
     </w:p>
     <w:p>
@@ -762,20 +779,111 @@
           <w:lang w:val="en-US"/>
         </w:rPr>
         <w:tab/>
-        <w:t>(list (nth 0 '(TYPE PRINT DEL)) (nth 0 '(H (H J O) (UJ N))) (nth 0 '(READ  SAVE  LOAD (TXT))))</w:t>
-      </w:r>
-    </w:p>
-    <w:p>
-      <w:pPr>
-        <w:ind w:left="360"/>
-        <w:rPr>
-          <w:lang w:val="en-US"/>
-        </w:rPr>
-      </w:pPr>
-      <w:r>
-        <w:rPr>
-          <w:lang w:val="en-US"/>
-        </w:rPr>
+        <w:t>(list (first '(TYPE PRINT DEL)) (first '(H (H J O) (UJ N))) (first '(</w:t>
+      </w:r>
+      <w:proofErr w:type="gramStart"/>
+      <w:r>
+        <w:rPr>
+          <w:lang w:val="en-US"/>
+        </w:rPr>
+        <w:t>READ  SAVE</w:t>
+      </w:r>
+      <w:proofErr w:type="gramEnd"/>
+      <w:r>
+        <w:rPr>
+          <w:lang w:val="en-US"/>
+        </w:rPr>
+        <w:t xml:space="preserve">  LOAD (TXT))))</w:t>
+      </w:r>
+    </w:p>
+    <w:p>
+      <w:pPr>
+        <w:ind w:left="360"/>
+        <w:rPr>
+          <w:lang w:val="en-US"/>
+        </w:rPr>
+      </w:pPr>
+      <w:r>
+        <w:rPr>
+          <w:lang w:val="en-US"/>
+        </w:rPr>
+        <w:t>))</w:t>
+      </w:r>
+    </w:p>
+    <w:p>
+      <w:pPr>
+        <w:ind w:left="360"/>
+        <w:rPr>
+          <w:lang w:val="en-US"/>
+        </w:rPr>
+      </w:pPr>
+      <w:r>
+        <w:t>Альтернативный</w:t>
+      </w:r>
+      <w:r>
+        <w:rPr>
+          <w:lang w:val="en-US"/>
+        </w:rPr>
+        <w:t xml:space="preserve"> </w:t>
+      </w:r>
+      <w:r>
+        <w:t>код</w:t>
+      </w:r>
+      <w:r>
+        <w:rPr>
+          <w:lang w:val="en-US"/>
+        </w:rPr>
+        <w:t>:</w:t>
+      </w:r>
+    </w:p>
+    <w:p>
+      <w:pPr>
+        <w:ind w:left="360"/>
+        <w:rPr>
+          <w:lang w:val="en-US"/>
+        </w:rPr>
+      </w:pPr>
+      <w:r>
+        <w:rPr>
+          <w:lang w:val="en-US"/>
+        </w:rPr>
+        <w:t>((lambda ()</w:t>
+      </w:r>
+    </w:p>
+    <w:p>
+      <w:pPr>
+        <w:ind w:left="360"/>
+        <w:rPr>
+          <w:lang w:val="en-US"/>
+        </w:rPr>
+      </w:pPr>
+      <w:r>
+        <w:rPr>
+          <w:lang w:val="en-US"/>
+        </w:rPr>
+        <w:tab/>
+        <w:t>(list (nth 0 '(TYPE PRINT DEL)) (nth 0 '(H (H J O) (UJ N))) (nth 0 '(</w:t>
+      </w:r>
+      <w:proofErr w:type="gramStart"/>
+      <w:r>
+        <w:rPr>
+          <w:lang w:val="en-US"/>
+        </w:rPr>
+        <w:t>READ  SAVE</w:t>
+      </w:r>
+      <w:proofErr w:type="gramEnd"/>
+      <w:r>
+        <w:rPr>
+          <w:lang w:val="en-US"/>
+        </w:rPr>
+        <w:t xml:space="preserve">  LOAD (TXT))))</w:t>
+      </w:r>
+    </w:p>
+    <w:p>
+      <w:pPr>
+        <w:ind w:left="360"/>
+      </w:pPr>
+      <w:r>
         <w:t>))</w:t>
       </w:r>
     </w:p>
@@ -860,7 +968,194 @@
         <w:rPr>
           <w:lang w:val="en-US"/>
         </w:rPr>
-        <w:t>(define (example list1 list2 list3 one two tree)</w:t>
+        <w:t>(</w:t>
+      </w:r>
+      <w:proofErr w:type="gramStart"/>
+      <w:r>
+        <w:rPr>
+          <w:lang w:val="en-US"/>
+        </w:rPr>
+        <w:t>define</w:t>
+      </w:r>
+      <w:proofErr w:type="gramEnd"/>
+      <w:r>
+        <w:rPr>
+          <w:lang w:val="en-US"/>
+        </w:rPr>
+        <w:t xml:space="preserve"> (example list1 list2 list3 one two tree)</w:t>
+      </w:r>
+    </w:p>
+    <w:p>
+      <w:pPr>
+        <w:ind w:left="360"/>
+        <w:rPr>
+          <w:lang w:val="en-US"/>
+        </w:rPr>
+      </w:pPr>
+      <w:r>
+        <w:rPr>
+          <w:lang w:val="en-US"/>
+        </w:rPr>
+        <w:tab/>
+        <w:t>(if(</w:t>
+      </w:r>
+      <w:proofErr w:type="gramStart"/>
+      <w:r>
+        <w:rPr>
+          <w:lang w:val="en-US"/>
+        </w:rPr>
+        <w:t>and(</w:t>
+      </w:r>
+      <w:proofErr w:type="gramEnd"/>
+      <w:r>
+        <w:rPr>
+          <w:lang w:val="en-US"/>
+        </w:rPr>
+        <w:t xml:space="preserve">&gt;= (length list1)one)(&gt;= (length list2)two)(&gt;= (length list3)tree))  </w:t>
+      </w:r>
+    </w:p>
+    <w:p>
+      <w:pPr>
+        <w:ind w:left="360"/>
+        <w:rPr>
+          <w:lang w:val="en-US"/>
+        </w:rPr>
+      </w:pPr>
+      <w:r>
+        <w:rPr>
+          <w:lang w:val="en-US"/>
+        </w:rPr>
+        <w:tab/>
+        <w:t>(list (nth (- one 1) list</w:t>
+      </w:r>
+      <w:proofErr w:type="gramStart"/>
+      <w:r>
+        <w:rPr>
+          <w:lang w:val="en-US"/>
+        </w:rPr>
+        <w:t>1)(</w:t>
+      </w:r>
+      <w:proofErr w:type="gramEnd"/>
+      <w:r>
+        <w:rPr>
+          <w:lang w:val="en-US"/>
+        </w:rPr>
+        <w:t xml:space="preserve">nth (- two 1) list2) (nth (- tree 1) list3)) </w:t>
+      </w:r>
+    </w:p>
+    <w:p>
+      <w:pPr>
+        <w:ind w:left="360"/>
+        <w:rPr>
+          <w:lang w:val="en-US"/>
+        </w:rPr>
+      </w:pPr>
+      <w:r>
+        <w:rPr>
+          <w:lang w:val="en-US"/>
+        </w:rPr>
+        <w:tab/>
+        <w:t>"Error"</w:t>
+      </w:r>
+    </w:p>
+    <w:p>
+      <w:pPr>
+        <w:ind w:left="360"/>
+        <w:rPr>
+          <w:lang w:val="en-US"/>
+        </w:rPr>
+      </w:pPr>
+      <w:r>
+        <w:rPr>
+          <w:lang w:val="en-US"/>
+        </w:rPr>
+        <w:lastRenderedPageBreak/>
+        <w:t>))</w:t>
+      </w:r>
+    </w:p>
+    <w:p>
+      <w:pPr>
+        <w:ind w:left="360"/>
+        <w:rPr>
+          <w:lang w:val="en-US"/>
+        </w:rPr>
+      </w:pPr>
+      <w:r>
+        <w:rPr>
+          <w:lang w:val="en-US"/>
+        </w:rPr>
+        <w:t>(example '(TYPE PRINT DEL) '(H (H J O) (UJ N)) '(</w:t>
+      </w:r>
+      <w:proofErr w:type="gramStart"/>
+      <w:r>
+        <w:rPr>
+          <w:lang w:val="en-US"/>
+        </w:rPr>
+        <w:t>READ  SAVE</w:t>
+      </w:r>
+      <w:proofErr w:type="gramEnd"/>
+      <w:r>
+        <w:rPr>
+          <w:lang w:val="en-US"/>
+        </w:rPr>
+        <w:t xml:space="preserve">  LOAD (TXT)) 3 2 3)</w:t>
+      </w:r>
+    </w:p>
+    <w:p>
+      <w:pPr>
+        <w:ind w:left="360"/>
+        <w:rPr>
+          <w:lang w:val="en-US"/>
+        </w:rPr>
+      </w:pPr>
+      <w:r>
+        <w:t>Альтернативный код</w:t>
+      </w:r>
+      <w:r>
+        <w:rPr>
+          <w:lang w:val="en-US"/>
+        </w:rPr>
+        <w:t>:</w:t>
+      </w:r>
+    </w:p>
+    <w:p>
+      <w:pPr>
+        <w:ind w:left="360"/>
+        <w:rPr>
+          <w:lang w:val="en-US"/>
+        </w:rPr>
+      </w:pPr>
+      <w:r>
+        <w:rPr>
+          <w:lang w:val="en-US"/>
+        </w:rPr>
+        <w:t>(</w:t>
+      </w:r>
+      <w:proofErr w:type="gramStart"/>
+      <w:r>
+        <w:rPr>
+          <w:lang w:val="en-US"/>
+        </w:rPr>
+        <w:t>define</w:t>
+      </w:r>
+      <w:proofErr w:type="gramEnd"/>
+      <w:r>
+        <w:rPr>
+          <w:lang w:val="en-US"/>
+        </w:rPr>
+        <w:t xml:space="preserve"> (example</w:t>
+      </w:r>
+      <w:r>
+        <w:rPr>
+          <w:lang w:val="en-US"/>
+        </w:rPr>
+        <w:t xml:space="preserve"> </w:t>
+      </w:r>
+      <w:r>
+        <w:rPr>
+          <w:lang w:val="en-US"/>
+        </w:rPr>
+        <w:t>list1 list2 list3 one two tree)</w:t>
       </w:r>
     </w:p>
     <w:p>
@@ -877,6 +1172,7 @@
         <w:t xml:space="preserve">  (</w:t>
       </w:r>
       <w:proofErr w:type="spellStart"/>
+      <w:proofErr w:type="gramStart"/>
       <w:r>
         <w:rPr>
           <w:lang w:val="en-US"/>
@@ -884,61 +1180,118 @@
         <w:t>cond</w:t>
       </w:r>
       <w:proofErr w:type="spellEnd"/>
-    </w:p>
-    <w:p>
-      <w:pPr>
-        <w:ind w:left="360"/>
-        <w:rPr>
-          <w:lang w:val="en-US"/>
-        </w:rPr>
-      </w:pPr>
-      <w:r>
-        <w:rPr>
-          <w:lang w:val="en-US"/>
-        </w:rPr>
-        <w:t xml:space="preserve">   ((and(&gt;= (length list1)one)</w:t>
-      </w:r>
-    </w:p>
-    <w:p>
-      <w:pPr>
-        <w:ind w:left="360"/>
-        <w:rPr>
-          <w:lang w:val="en-US"/>
-        </w:rPr>
-      </w:pPr>
-      <w:r>
-        <w:rPr>
-          <w:lang w:val="en-US"/>
-        </w:rPr>
-        <w:t xml:space="preserve">        (&gt;= (length list2)two)</w:t>
-      </w:r>
-    </w:p>
-    <w:p>
-      <w:pPr>
-        <w:ind w:left="360"/>
-        <w:rPr>
-          <w:lang w:val="en-US"/>
-        </w:rPr>
-      </w:pPr>
-      <w:r>
-        <w:rPr>
-          <w:lang w:val="en-US"/>
-        </w:rPr>
-        <w:t xml:space="preserve">        (&gt;= (length list3)tree)) </w:t>
-      </w:r>
-    </w:p>
-    <w:p>
-      <w:pPr>
-        <w:ind w:left="360"/>
-        <w:rPr>
-          <w:lang w:val="en-US"/>
-        </w:rPr>
-      </w:pPr>
-      <w:r>
-        <w:rPr>
-          <w:lang w:val="en-US"/>
-        </w:rPr>
-        <w:t xml:space="preserve">    (list (nth (- one 1) list1)(nth (- two 1) list2) (nth (- tree 1) list3)))</w:t>
+      <w:proofErr w:type="gramEnd"/>
+    </w:p>
+    <w:p>
+      <w:pPr>
+        <w:ind w:left="360"/>
+        <w:rPr>
+          <w:lang w:val="en-US"/>
+        </w:rPr>
+      </w:pPr>
+      <w:r>
+        <w:rPr>
+          <w:lang w:val="en-US"/>
+        </w:rPr>
+        <w:t xml:space="preserve">   ((</w:t>
+      </w:r>
+      <w:proofErr w:type="gramStart"/>
+      <w:r>
+        <w:rPr>
+          <w:lang w:val="en-US"/>
+        </w:rPr>
+        <w:t>and(</w:t>
+      </w:r>
+      <w:proofErr w:type="gramEnd"/>
+      <w:r>
+        <w:rPr>
+          <w:lang w:val="en-US"/>
+        </w:rPr>
+        <w:t>&gt;= (length list1)one)</w:t>
+      </w:r>
+    </w:p>
+    <w:p>
+      <w:pPr>
+        <w:ind w:left="360"/>
+        <w:rPr>
+          <w:lang w:val="en-US"/>
+        </w:rPr>
+      </w:pPr>
+      <w:r>
+        <w:rPr>
+          <w:lang w:val="en-US"/>
+        </w:rPr>
+        <w:t xml:space="preserve">        (&gt;= (length list</w:t>
+      </w:r>
+      <w:proofErr w:type="gramStart"/>
+      <w:r>
+        <w:rPr>
+          <w:lang w:val="en-US"/>
+        </w:rPr>
+        <w:t>2)two</w:t>
+      </w:r>
+      <w:proofErr w:type="gramEnd"/>
+      <w:r>
+        <w:rPr>
+          <w:lang w:val="en-US"/>
+        </w:rPr>
+        <w:t>)</w:t>
+      </w:r>
+    </w:p>
+    <w:p>
+      <w:pPr>
+        <w:ind w:left="360"/>
+        <w:rPr>
+          <w:lang w:val="en-US"/>
+        </w:rPr>
+      </w:pPr>
+      <w:r>
+        <w:rPr>
+          <w:lang w:val="en-US"/>
+        </w:rPr>
+        <w:t xml:space="preserve">        (&gt;= (length list</w:t>
+      </w:r>
+      <w:proofErr w:type="gramStart"/>
+      <w:r>
+        <w:rPr>
+          <w:lang w:val="en-US"/>
+        </w:rPr>
+        <w:t>3)tree</w:t>
+      </w:r>
+      <w:proofErr w:type="gramEnd"/>
+      <w:r>
+        <w:rPr>
+          <w:lang w:val="en-US"/>
+        </w:rPr>
+        <w:t xml:space="preserve">)) </w:t>
+      </w:r>
+    </w:p>
+    <w:p>
+      <w:pPr>
+        <w:ind w:left="360"/>
+        <w:rPr>
+          <w:lang w:val="en-US"/>
+        </w:rPr>
+      </w:pPr>
+      <w:r>
+        <w:rPr>
+          <w:lang w:val="en-US"/>
+        </w:rPr>
+        <w:t xml:space="preserve">    (append (cons (nth (- one 1) list1) (nth (- two 1) list2)) (cons (nth (- tree 1) list3</w:t>
+      </w:r>
+      <w:proofErr w:type="gramStart"/>
+      <w:r>
+        <w:rPr>
+          <w:lang w:val="en-US"/>
+        </w:rPr>
+        <w:t>) )</w:t>
+      </w:r>
+      <w:proofErr w:type="gramEnd"/>
+      <w:r>
+        <w:rPr>
+          <w:lang w:val="en-US"/>
+        </w:rPr>
+        <w:t>))</w:t>
       </w:r>
     </w:p>
     <w:p>
@@ -987,7 +1340,6 @@
         <w:rPr>
           <w:lang w:val="en-US"/>
         </w:rPr>
-        <w:lastRenderedPageBreak/>
         <w:t>)</w:t>
       </w:r>
     </w:p>
@@ -998,20 +1350,6 @@
           <w:lang w:val="en-US"/>
         </w:rPr>
       </w:pPr>
-    </w:p>
-    <w:p>
-      <w:pPr>
-        <w:ind w:left="360"/>
-        <w:rPr>
-          <w:lang w:val="en-US"/>
-        </w:rPr>
-      </w:pPr>
-      <w:r>
-        <w:rPr>
-          <w:lang w:val="en-US"/>
-        </w:rPr>
-        <w:t>(example '(TYPE PRINT DEL) '(H (H J O) (UJ N)) '(READ  SAVE  LOAD (TXT)) 3 2 3)</w:t>
-      </w:r>
       <w:r>
         <w:t>Вывод</w:t>
       </w:r>
@@ -1094,7 +1432,21 @@
         <w:rPr>
           <w:lang w:val="en-US"/>
         </w:rPr>
-        <w:t>(define (power x y)</w:t>
+        <w:t>(</w:t>
+      </w:r>
+      <w:proofErr w:type="gramStart"/>
+      <w:r>
+        <w:rPr>
+          <w:lang w:val="en-US"/>
+        </w:rPr>
+        <w:t>define</w:t>
+      </w:r>
+      <w:proofErr w:type="gramEnd"/>
+      <w:r>
+        <w:rPr>
+          <w:lang w:val="en-US"/>
+        </w:rPr>
+        <w:t xml:space="preserve"> (power x y)</w:t>
       </w:r>
     </w:p>
     <w:p>
@@ -1111,6 +1463,7 @@
         <w:t>(</w:t>
       </w:r>
       <w:proofErr w:type="spellStart"/>
+      <w:proofErr w:type="gramStart"/>
       <w:r>
         <w:rPr>
           <w:lang w:val="en-US"/>
@@ -1118,6 +1471,7 @@
         <w:t>cond</w:t>
       </w:r>
       <w:proofErr w:type="spellEnd"/>
+      <w:proofErr w:type="gramEnd"/>
     </w:p>
     <w:p>
       <w:pPr>
@@ -1197,7 +1551,21 @@
         <w:rPr>
           <w:lang w:val="en-US"/>
         </w:rPr>
-        <w:t>(define (check Num1 Num2 Num3)</w:t>
+        <w:t>(</w:t>
+      </w:r>
+      <w:proofErr w:type="gramStart"/>
+      <w:r>
+        <w:rPr>
+          <w:lang w:val="en-US"/>
+        </w:rPr>
+        <w:t>define</w:t>
+      </w:r>
+      <w:proofErr w:type="gramEnd"/>
+      <w:r>
+        <w:rPr>
+          <w:lang w:val="en-US"/>
+        </w:rPr>
+        <w:t xml:space="preserve"> (check Num1 Num2 Num3)</w:t>
       </w:r>
     </w:p>
     <w:p>
@@ -1213,6 +1581,7 @@
         <w:t xml:space="preserve">  (</w:t>
       </w:r>
       <w:proofErr w:type="spellStart"/>
+      <w:proofErr w:type="gramStart"/>
       <w:r>
         <w:rPr>
           <w:lang w:val="en-US"/>
@@ -1220,6 +1589,7 @@
         <w:t>cond</w:t>
       </w:r>
       <w:proofErr w:type="spellEnd"/>
+      <w:proofErr w:type="gramEnd"/>
       <w:r>
         <w:rPr>
           <w:lang w:val="en-US"/>
@@ -1301,6 +1671,7 @@
     </w:p>
     <w:p>
       <w:r>
+        <w:lastRenderedPageBreak/>
         <w:t>Результат выполнения</w:t>
       </w:r>
       <w:r>

</xml_diff>